<commit_message>
Final revision for week 1
</commit_message>
<xml_diff>
--- a/Week 1/GITHUB info.docx
+++ b/Week 1/GITHUB info.docx
@@ -15,23 +15,7 @@
           <w:sz w:val="32"/>
           <w:szCs w:val="32"/>
         </w:rPr>
-        <w:t xml:space="preserve">My </w:t>
-      </w:r>
-      <w:proofErr w:type="spellStart"/>
-      <w:r>
-        <w:rPr>
-          <w:sz w:val="32"/>
-          <w:szCs w:val="32"/>
-        </w:rPr>
-        <w:t>github</w:t>
-      </w:r>
-      <w:proofErr w:type="spellEnd"/>
-      <w:r>
-        <w:rPr>
-          <w:sz w:val="32"/>
-          <w:szCs w:val="32"/>
-        </w:rPr>
-        <w:t xml:space="preserve"> repository can be seen at the address below:</w:t>
+        <w:t>My github repository can be seen at the address below:</w:t>
       </w:r>
     </w:p>
     <w:p>
@@ -59,9 +43,37 @@
             <w:sz w:val="32"/>
             <w:szCs w:val="32"/>
           </w:rPr>
-          <w:t>https://github.com/b15783/mdv-projects.git</w:t>
+          <w:t>https://github.</w:t>
+        </w:r>
+        <w:r>
+          <w:rPr>
+            <w:rStyle w:val="Hyperlink"/>
+            <w:sz w:val="32"/>
+            <w:szCs w:val="32"/>
+          </w:rPr>
+          <w:t>c</w:t>
+        </w:r>
+        <w:r>
+          <w:rPr>
+            <w:rStyle w:val="Hyperlink"/>
+            <w:sz w:val="32"/>
+            <w:szCs w:val="32"/>
+          </w:rPr>
+          <w:t>om/b15783/mdv-projects.git</w:t>
         </w:r>
       </w:hyperlink>
+    </w:p>
+    <w:p>
+      <w:pPr>
+        <w:pStyle w:val="PlainText"/>
+        <w:rPr>
+          <w:rStyle w:val="Hyperlink"/>
+          <w:sz w:val="32"/>
+          <w:szCs w:val="32"/>
+        </w:rPr>
+      </w:pPr>
+      <w:bookmarkStart w:id="0" w:name="_GoBack"/>
+      <w:bookmarkEnd w:id="0"/>
     </w:p>
     <w:p>
       <w:pPr>
@@ -121,17 +133,7 @@
             <w:sz w:val="32"/>
             <w:szCs w:val="32"/>
           </w:rPr>
-          <w:t>https://github.com/b15783/mdv-projects/blob/maste</w:t>
-        </w:r>
-        <w:bookmarkStart w:id="0" w:name="_GoBack"/>
-        <w:bookmarkEnd w:id="0"/>
-        <w:r>
-          <w:rPr>
-            <w:rStyle w:val="Hyperlink"/>
-            <w:sz w:val="32"/>
-            <w:szCs w:val="32"/>
-          </w:rPr>
-          <w:t>r/MIU/Week 1/index.html</w:t>
+          <w:t>https://github.com/b15783/MiU/tree/gh-pages/Week 1</w:t>
         </w:r>
       </w:hyperlink>
     </w:p>

</xml_diff>